<commit_message>
Ok añadida el proyecto GoalBehavior con un main básico de sfml
</commit_message>
<xml_diff>
--- a/DOcumentacion objetivos.docx
+++ b/DOcumentacion objetivos.docx
@@ -6,13 +6,7 @@
     <w:p/>
     <w:p>
       <w:r>
-        <w:t>T</w:t>
-      </w:r>
-      <w:r>
-        <w:t>EMA 9 para Comportamiento de Agente Conducido por objetivo</w:t>
-      </w:r>
-      <w:r>
-        <w:t>s</w:t>
+        <w:t>TEMA 9 para Comportamiento de Agente Conducido por objetivos</w:t>
       </w:r>
     </w:p>
     <w:p/>
@@ -53,7 +47,7 @@
                     <pic:cNvPicPr/>
                   </pic:nvPicPr>
                   <pic:blipFill>
-                    <a:blip r:embed="rId5"/>
+                    <a:blip r:embed="rId6"/>
                     <a:stretch>
                       <a:fillRect/>
                     </a:stretch>
@@ -139,8 +133,418 @@
       <w:r>
         <w:tab/>
       </w:r>
-      <w:bookmarkStart w:id="0" w:name="_GoBack"/>
-      <w:bookmarkEnd w:id="0"/>
+    </w:p>
+    <w:p>
+      <w:r>
+        <w:t>Implementación de estrategia mediante objetivos:</w:t>
+      </w:r>
+    </w:p>
+    <w:p>
+      <w:r>
+        <w:t xml:space="preserve">La estructura básica sería seguir el patrón </w:t>
+      </w:r>
+      <w:proofErr w:type="spellStart"/>
+      <w:r>
+        <w:t>composite</w:t>
+      </w:r>
+      <w:proofErr w:type="spellEnd"/>
+      <w:r>
+        <w:t xml:space="preserve"> que sería el siguiente:</w:t>
+      </w:r>
+    </w:p>
+    <w:p>
+      <w:r>
+        <w:rPr>
+          <w:noProof/>
+          <w:lang w:eastAsia="es-ES"/>
+        </w:rPr>
+        <w:drawing>
+          <wp:inline distT="0" distB="0" distL="0" distR="0" wp14:anchorId="58F0E83B" wp14:editId="759B10BB">
+            <wp:extent cx="4714875" cy="2324100"/>
+            <wp:effectExtent l="0" t="0" r="9525" b="0"/>
+            <wp:docPr id="2" name="Imagen 2"/>
+            <wp:cNvGraphicFramePr>
+              <a:graphicFrameLocks xmlns:a="http://schemas.openxmlformats.org/drawingml/2006/main" noChangeAspect="1"/>
+            </wp:cNvGraphicFramePr>
+            <a:graphic xmlns:a="http://schemas.openxmlformats.org/drawingml/2006/main">
+              <a:graphicData uri="http://schemas.openxmlformats.org/drawingml/2006/picture">
+                <pic:pic xmlns:pic="http://schemas.openxmlformats.org/drawingml/2006/picture">
+                  <pic:nvPicPr>
+                    <pic:cNvPr id="0" name=""/>
+                    <pic:cNvPicPr/>
+                  </pic:nvPicPr>
+                  <pic:blipFill>
+                    <a:blip r:embed="rId7"/>
+                    <a:stretch>
+                      <a:fillRect/>
+                    </a:stretch>
+                  </pic:blipFill>
+                  <pic:spPr>
+                    <a:xfrm>
+                      <a:off x="0" y="0"/>
+                      <a:ext cx="4714875" cy="2324100"/>
+                    </a:xfrm>
+                    <a:prstGeom prst="rect">
+                      <a:avLst/>
+                    </a:prstGeom>
+                  </pic:spPr>
+                </pic:pic>
+              </a:graphicData>
+            </a:graphic>
+          </wp:inline>
+        </w:drawing>
+      </w:r>
+    </w:p>
+    <w:p>
+      <w:r>
+        <w:t>En nuestro caso el esquema de cada objetivo será:</w:t>
+      </w:r>
+    </w:p>
+    <w:p>
+      <w:r>
+        <w:rPr>
+          <w:noProof/>
+          <w:lang w:eastAsia="es-ES"/>
+        </w:rPr>
+        <w:lastRenderedPageBreak/>
+        <w:drawing>
+          <wp:inline distT="0" distB="0" distL="0" distR="0" wp14:anchorId="3BABB405" wp14:editId="7084839E">
+            <wp:extent cx="5400040" cy="3288415"/>
+            <wp:effectExtent l="0" t="0" r="0" b="7620"/>
+            <wp:docPr id="3" name="Imagen 3"/>
+            <wp:cNvGraphicFramePr>
+              <a:graphicFrameLocks xmlns:a="http://schemas.openxmlformats.org/drawingml/2006/main" noChangeAspect="1"/>
+            </wp:cNvGraphicFramePr>
+            <a:graphic xmlns:a="http://schemas.openxmlformats.org/drawingml/2006/main">
+              <a:graphicData uri="http://schemas.openxmlformats.org/drawingml/2006/picture">
+                <pic:pic xmlns:pic="http://schemas.openxmlformats.org/drawingml/2006/picture">
+                  <pic:nvPicPr>
+                    <pic:cNvPr id="0" name=""/>
+                    <pic:cNvPicPr/>
+                  </pic:nvPicPr>
+                  <pic:blipFill>
+                    <a:blip r:embed="rId8"/>
+                    <a:stretch>
+                      <a:fillRect/>
+                    </a:stretch>
+                  </pic:blipFill>
+                  <pic:spPr>
+                    <a:xfrm>
+                      <a:off x="0" y="0"/>
+                      <a:ext cx="5400040" cy="3288415"/>
+                    </a:xfrm>
+                    <a:prstGeom prst="rect">
+                      <a:avLst/>
+                    </a:prstGeom>
+                  </pic:spPr>
+                </pic:pic>
+              </a:graphicData>
+            </a:graphic>
+          </wp:inline>
+        </w:drawing>
+      </w:r>
+    </w:p>
+    <w:p>
+      <w:r>
+        <w:t xml:space="preserve">Podemos decir que tenemos un objetivo que </w:t>
+      </w:r>
+      <w:proofErr w:type="spellStart"/>
+      <w:r>
+        <w:t>llamaremo</w:t>
+      </w:r>
+      <w:proofErr w:type="spellEnd"/>
+      <w:r>
+        <w:t xml:space="preserve"> </w:t>
+      </w:r>
+      <w:proofErr w:type="spellStart"/>
+      <w:r>
+        <w:t>Think</w:t>
+      </w:r>
+      <w:proofErr w:type="spellEnd"/>
+      <w:r>
+        <w:t>:</w:t>
+      </w:r>
+    </w:p>
+    <w:p/>
+    <w:p>
+      <w:pPr>
+        <w:pStyle w:val="Prrafodelista"/>
+        <w:numPr>
+          <w:ilvl w:val="0"/>
+          <w:numId w:val="1"/>
+        </w:numPr>
+        <w:jc w:val="both"/>
+      </w:pPr>
+      <w:proofErr w:type="spellStart"/>
+      <w:r>
+        <w:rPr>
+          <w:rStyle w:val="hps"/>
+        </w:rPr>
+        <w:t>Goal_Think</w:t>
+      </w:r>
+      <w:proofErr w:type="spellEnd"/>
+      <w:r>
+        <w:t xml:space="preserve"> </w:t>
+      </w:r>
+      <w:r>
+        <w:rPr>
+          <w:rStyle w:val="hps"/>
+        </w:rPr>
+        <w:t>es el objetivo</w:t>
+      </w:r>
+      <w:r>
+        <w:t xml:space="preserve"> </w:t>
+      </w:r>
+      <w:r>
+        <w:rPr>
+          <w:rStyle w:val="hps"/>
+        </w:rPr>
+        <w:t>de más alto nivel</w:t>
+      </w:r>
+      <w:r>
+        <w:t xml:space="preserve"> </w:t>
+      </w:r>
+      <w:r>
+        <w:rPr>
+          <w:rStyle w:val="hps"/>
+        </w:rPr>
+        <w:t>de todos.</w:t>
+      </w:r>
+      <w:r>
+        <w:t xml:space="preserve"> </w:t>
+      </w:r>
+      <w:r>
+        <w:rPr>
+          <w:rStyle w:val="hps"/>
+        </w:rPr>
+        <w:t>Cada</w:t>
+      </w:r>
+      <w:r>
+        <w:t xml:space="preserve"> </w:t>
+      </w:r>
+      <w:proofErr w:type="spellStart"/>
+      <w:r>
+        <w:rPr>
+          <w:rStyle w:val="hps"/>
+        </w:rPr>
+        <w:t>bot</w:t>
+      </w:r>
+      <w:proofErr w:type="spellEnd"/>
+      <w:r>
+        <w:t xml:space="preserve"> </w:t>
+      </w:r>
+      <w:r>
+        <w:rPr>
+          <w:rStyle w:val="hps"/>
+        </w:rPr>
+        <w:t>instancia</w:t>
+      </w:r>
+      <w:r>
+        <w:t xml:space="preserve"> </w:t>
+      </w:r>
+      <w:r>
+        <w:rPr>
+          <w:rStyle w:val="hps"/>
+        </w:rPr>
+        <w:t>una copia de este</w:t>
+      </w:r>
+      <w:r>
+        <w:t xml:space="preserve"> </w:t>
+      </w:r>
+      <w:r>
+        <w:rPr>
+          <w:rStyle w:val="hps"/>
+        </w:rPr>
+        <w:t>objetivo, que</w:t>
+      </w:r>
+      <w:r>
+        <w:t xml:space="preserve"> </w:t>
+      </w:r>
+      <w:r>
+        <w:rPr>
+          <w:rStyle w:val="hps"/>
+        </w:rPr>
+        <w:t>persiste hasta que</w:t>
+      </w:r>
+      <w:r>
+        <w:t xml:space="preserve"> </w:t>
+      </w:r>
+      <w:r>
+        <w:rPr>
+          <w:rStyle w:val="hps"/>
+        </w:rPr>
+        <w:t>se destruye el</w:t>
+      </w:r>
+      <w:r>
+        <w:t xml:space="preserve"> </w:t>
+      </w:r>
+      <w:proofErr w:type="spellStart"/>
+      <w:r>
+        <w:rPr>
+          <w:rStyle w:val="hps"/>
+        </w:rPr>
+        <w:t>bot</w:t>
+      </w:r>
+      <w:proofErr w:type="spellEnd"/>
+      <w:r>
+        <w:rPr>
+          <w:rStyle w:val="hps"/>
+        </w:rPr>
+        <w:t>.</w:t>
+      </w:r>
+      <w:r>
+        <w:t xml:space="preserve"> </w:t>
+      </w:r>
+      <w:r>
+        <w:rPr>
+          <w:rStyle w:val="hps"/>
+        </w:rPr>
+        <w:t>Su tarea</w:t>
+      </w:r>
+      <w:r>
+        <w:t xml:space="preserve"> </w:t>
+      </w:r>
+      <w:r>
+        <w:rPr>
+          <w:rStyle w:val="hps"/>
+        </w:rPr>
+        <w:t>consiste en seleccionar</w:t>
+      </w:r>
+      <w:r>
+        <w:t xml:space="preserve"> </w:t>
+      </w:r>
+      <w:r>
+        <w:rPr>
+          <w:rStyle w:val="hps"/>
+        </w:rPr>
+        <w:t>entre</w:t>
+      </w:r>
+      <w:r>
+        <w:t xml:space="preserve"> </w:t>
+      </w:r>
+      <w:r>
+        <w:rPr>
+          <w:rStyle w:val="hps"/>
+        </w:rPr>
+        <w:t>otros de alto</w:t>
+      </w:r>
+      <w:r>
+        <w:t xml:space="preserve"> </w:t>
+      </w:r>
+      <w:r>
+        <w:rPr>
+          <w:rStyle w:val="hps"/>
+        </w:rPr>
+        <w:t>nivel</w:t>
+      </w:r>
+      <w:r>
+        <w:t xml:space="preserve"> </w:t>
+      </w:r>
+      <w:r>
+        <w:rPr>
+          <w:rStyle w:val="hps"/>
+        </w:rPr>
+        <w:t>(</w:t>
+      </w:r>
+      <w:r>
+        <w:t xml:space="preserve">estrategia) </w:t>
+      </w:r>
+      <w:r>
+        <w:rPr>
+          <w:rStyle w:val="hps"/>
+        </w:rPr>
+        <w:t>objetivos</w:t>
+      </w:r>
+      <w:r>
+        <w:t xml:space="preserve"> </w:t>
+      </w:r>
+      <w:r>
+        <w:rPr>
+          <w:rStyle w:val="hps"/>
+        </w:rPr>
+        <w:t>en función de su</w:t>
+      </w:r>
+      <w:r>
+        <w:t xml:space="preserve"> </w:t>
+      </w:r>
+      <w:r>
+        <w:rPr>
+          <w:rStyle w:val="hps"/>
+        </w:rPr>
+        <w:t>adecuación al</w:t>
+      </w:r>
+      <w:r>
+        <w:t xml:space="preserve"> </w:t>
+      </w:r>
+      <w:r>
+        <w:rPr>
+          <w:rStyle w:val="hps"/>
+        </w:rPr>
+        <w:t>estado actual del juego</w:t>
+      </w:r>
+      <w:r>
+        <w:t>.</w:t>
+      </w:r>
+    </w:p>
+    <w:p>
+      <w:pPr>
+        <w:jc w:val="both"/>
+      </w:pPr>
+    </w:p>
+    <w:p>
+      <w:pPr>
+        <w:jc w:val="both"/>
+      </w:pPr>
+      <w:r>
+        <w:t>Estructura real:</w:t>
+      </w:r>
+    </w:p>
+    <w:p>
+      <w:pPr>
+        <w:jc w:val="both"/>
+      </w:pPr>
+      <w:r>
+        <w:rPr>
+          <w:noProof/>
+          <w:lang w:eastAsia="es-ES"/>
+        </w:rPr>
+        <w:lastRenderedPageBreak/>
+        <w:drawing>
+          <wp:inline distT="0" distB="0" distL="0" distR="0" wp14:anchorId="63461290" wp14:editId="02D76194">
+            <wp:extent cx="6417755" cy="5534025"/>
+            <wp:effectExtent l="0" t="0" r="2540" b="0"/>
+            <wp:docPr id="4" name="Imagen 4"/>
+            <wp:cNvGraphicFramePr>
+              <a:graphicFrameLocks xmlns:a="http://schemas.openxmlformats.org/drawingml/2006/main" noChangeAspect="1"/>
+            </wp:cNvGraphicFramePr>
+            <a:graphic xmlns:a="http://schemas.openxmlformats.org/drawingml/2006/main">
+              <a:graphicData uri="http://schemas.openxmlformats.org/drawingml/2006/picture">
+                <pic:pic xmlns:pic="http://schemas.openxmlformats.org/drawingml/2006/picture">
+                  <pic:nvPicPr>
+                    <pic:cNvPr id="0" name=""/>
+                    <pic:cNvPicPr/>
+                  </pic:nvPicPr>
+                  <pic:blipFill>
+                    <a:blip r:embed="rId9"/>
+                    <a:stretch>
+                      <a:fillRect/>
+                    </a:stretch>
+                  </pic:blipFill>
+                  <pic:spPr>
+                    <a:xfrm>
+                      <a:off x="0" y="0"/>
+                      <a:ext cx="6417000" cy="5533374"/>
+                    </a:xfrm>
+                    <a:prstGeom prst="rect">
+                      <a:avLst/>
+                    </a:prstGeom>
+                  </pic:spPr>
+                </pic:pic>
+              </a:graphicData>
+            </a:graphic>
+          </wp:inline>
+        </w:drawing>
+      </w:r>
     </w:p>
     <w:p/>
     <w:p>
@@ -152,6 +556,147 @@
       <w:r>
         <w:tab/>
       </w:r>
+    </w:p>
+    <w:p/>
+    <w:p/>
+    <w:p/>
+    <w:p/>
+    <w:p/>
+    <w:p>
+      <w:pPr>
+        <w:tabs>
+          <w:tab w:val="left" w:pos="2865"/>
+        </w:tabs>
+        <w:ind w:left="-284"/>
+      </w:pPr>
+      <w:r>
+        <w:tab/>
+      </w:r>
+      <w:bookmarkStart w:id="0" w:name="_GoBack"/>
+      <w:r>
+        <w:rPr>
+          <w:noProof/>
+          <w:lang w:eastAsia="es-ES"/>
+        </w:rPr>
+        <w:lastRenderedPageBreak/>
+        <w:drawing>
+          <wp:inline distT="0" distB="0" distL="0" distR="0" wp14:anchorId="10868441" wp14:editId="1F72A5CE">
+            <wp:extent cx="6358959" cy="5915025"/>
+            <wp:effectExtent l="0" t="0" r="3810" b="0"/>
+            <wp:docPr id="5" name="Imagen 5"/>
+            <wp:cNvGraphicFramePr>
+              <a:graphicFrameLocks xmlns:a="http://schemas.openxmlformats.org/drawingml/2006/main" noChangeAspect="1"/>
+            </wp:cNvGraphicFramePr>
+            <a:graphic xmlns:a="http://schemas.openxmlformats.org/drawingml/2006/main">
+              <a:graphicData uri="http://schemas.openxmlformats.org/drawingml/2006/picture">
+                <pic:pic xmlns:pic="http://schemas.openxmlformats.org/drawingml/2006/picture">
+                  <pic:nvPicPr>
+                    <pic:cNvPr id="0" name=""/>
+                    <pic:cNvPicPr/>
+                  </pic:nvPicPr>
+                  <pic:blipFill>
+                    <a:blip r:embed="rId10"/>
+                    <a:stretch>
+                      <a:fillRect/>
+                    </a:stretch>
+                  </pic:blipFill>
+                  <pic:spPr>
+                    <a:xfrm>
+                      <a:off x="0" y="0"/>
+                      <a:ext cx="6363236" cy="5919003"/>
+                    </a:xfrm>
+                    <a:prstGeom prst="rect">
+                      <a:avLst/>
+                    </a:prstGeom>
+                  </pic:spPr>
+                </pic:pic>
+              </a:graphicData>
+            </a:graphic>
+          </wp:inline>
+        </w:drawing>
+      </w:r>
+      <w:bookmarkEnd w:id="0"/>
+    </w:p>
+    <w:p/>
+    <w:p/>
+    <w:p/>
+    <w:p/>
+    <w:p/>
+    <w:p/>
+    <w:p/>
+    <w:p>
+      <w:pPr>
+        <w:tabs>
+          <w:tab w:val="left" w:pos="991"/>
+        </w:tabs>
+      </w:pPr>
+      <w:r>
+        <w:tab/>
+        <w:t xml:space="preserve">Por lo tanto hay que crear las </w:t>
+      </w:r>
+      <w:proofErr w:type="spellStart"/>
+      <w:r>
+        <w:t>las</w:t>
+      </w:r>
+      <w:proofErr w:type="spellEnd"/>
+      <w:r>
+        <w:t xml:space="preserve"> clases </w:t>
+      </w:r>
+      <w:proofErr w:type="spellStart"/>
+      <w:r>
+        <w:t>goal</w:t>
+      </w:r>
+      <w:proofErr w:type="spellEnd"/>
+      <w:r>
+        <w:t xml:space="preserve"> y </w:t>
+      </w:r>
+      <w:proofErr w:type="spellStart"/>
+      <w:r>
+        <w:t>goal_composite</w:t>
+      </w:r>
+      <w:proofErr w:type="spellEnd"/>
+      <w:r>
+        <w:t xml:space="preserve">; </w:t>
+      </w:r>
+    </w:p>
+    <w:p>
+      <w:pPr>
+        <w:tabs>
+          <w:tab w:val="left" w:pos="991"/>
+        </w:tabs>
+      </w:pPr>
+      <w:r>
+        <w:t xml:space="preserve">Que </w:t>
+      </w:r>
+      <w:proofErr w:type="spellStart"/>
+      <w:r>
+        <w:t>goal_think</w:t>
+      </w:r>
+      <w:proofErr w:type="spellEnd"/>
+      <w:r>
+        <w:t xml:space="preserve"> hereda de </w:t>
+      </w:r>
+      <w:proofErr w:type="spellStart"/>
+      <w:r>
+        <w:t>goal_composite</w:t>
+      </w:r>
+      <w:proofErr w:type="spellEnd"/>
+      <w:r>
+        <w:t xml:space="preserve"> y </w:t>
+      </w:r>
+      <w:proofErr w:type="spellStart"/>
+      <w:r>
+        <w:t>goal_composite</w:t>
+      </w:r>
+      <w:proofErr w:type="spellEnd"/>
+      <w:r>
+        <w:t xml:space="preserve"> es u n tipo de </w:t>
+      </w:r>
+      <w:proofErr w:type="spellStart"/>
+      <w:r>
+        <w:t>goal</w:t>
+      </w:r>
+      <w:proofErr w:type="spellEnd"/>
     </w:p>
     <w:sectPr>
       <w:pgSz w:w="11906" w:h="16838"/>
@@ -161,6 +706,126 @@
     </w:sectPr>
   </w:body>
 </w:document>
+</file>
+
+<file path=word/numbering.xml><?xml version="1.0" encoding="utf-8"?>
+<w:numbering xmlns:wpc="http://schemas.microsoft.com/office/word/2010/wordprocessingCanvas" xmlns:mc="http://schemas.openxmlformats.org/markup-compatibility/2006" xmlns:o="urn:schemas-microsoft-com:office:office" xmlns:r="http://schemas.openxmlformats.org/officeDocument/2006/relationships" xmlns:m="http://schemas.openxmlformats.org/officeDocument/2006/math" xmlns:v="urn:schemas-microsoft-com:vml" xmlns:wp14="http://schemas.microsoft.com/office/word/2010/wordprocessingDrawing" xmlns:wp="http://schemas.openxmlformats.org/drawingml/2006/wordprocessingDrawing" xmlns:w10="urn:schemas-microsoft-com:office:word" xmlns:w="http://schemas.openxmlformats.org/wordprocessingml/2006/main" xmlns:w14="http://schemas.microsoft.com/office/word/2010/wordml" xmlns:wpg="http://schemas.microsoft.com/office/word/2010/wordprocessingGroup" xmlns:wpi="http://schemas.microsoft.com/office/word/2010/wordprocessingInk" xmlns:wne="http://schemas.microsoft.com/office/word/2006/wordml" xmlns:wps="http://schemas.microsoft.com/office/word/2010/wordprocessingShape" mc:Ignorable="w14 wp14">
+  <w:abstractNum w:abstractNumId="0">
+    <w:nsid w:val="665773B2"/>
+    <w:multiLevelType w:val="hybridMultilevel"/>
+    <w:tmpl w:val="1F823BDA"/>
+    <w:lvl w:ilvl="0" w:tplc="0DA61918">
+      <w:numFmt w:val="bullet"/>
+      <w:lvlText w:val="-"/>
+      <w:lvlJc w:val="left"/>
+      <w:pPr>
+        <w:ind w:left="720" w:hanging="360"/>
+      </w:pPr>
+      <w:rPr>
+        <w:rFonts w:ascii="Times New Roman" w:eastAsia="Arial Unicode MS" w:hAnsi="Times New Roman" w:cs="Times New Roman" w:hint="default"/>
+      </w:rPr>
+    </w:lvl>
+    <w:lvl w:ilvl="1" w:tplc="0C0A0003" w:tentative="1">
+      <w:start w:val="1"/>
+      <w:numFmt w:val="bullet"/>
+      <w:lvlText w:val="o"/>
+      <w:lvlJc w:val="left"/>
+      <w:pPr>
+        <w:ind w:left="1440" w:hanging="360"/>
+      </w:pPr>
+      <w:rPr>
+        <w:rFonts w:ascii="Courier New" w:hAnsi="Courier New" w:cs="Courier New" w:hint="default"/>
+      </w:rPr>
+    </w:lvl>
+    <w:lvl w:ilvl="2" w:tplc="0C0A0005" w:tentative="1">
+      <w:start w:val="1"/>
+      <w:numFmt w:val="bullet"/>
+      <w:lvlText w:val=""/>
+      <w:lvlJc w:val="left"/>
+      <w:pPr>
+        <w:ind w:left="2160" w:hanging="360"/>
+      </w:pPr>
+      <w:rPr>
+        <w:rFonts w:ascii="Wingdings" w:hAnsi="Wingdings" w:hint="default"/>
+      </w:rPr>
+    </w:lvl>
+    <w:lvl w:ilvl="3" w:tplc="0C0A0001" w:tentative="1">
+      <w:start w:val="1"/>
+      <w:numFmt w:val="bullet"/>
+      <w:lvlText w:val=""/>
+      <w:lvlJc w:val="left"/>
+      <w:pPr>
+        <w:ind w:left="2880" w:hanging="360"/>
+      </w:pPr>
+      <w:rPr>
+        <w:rFonts w:ascii="Symbol" w:hAnsi="Symbol" w:hint="default"/>
+      </w:rPr>
+    </w:lvl>
+    <w:lvl w:ilvl="4" w:tplc="0C0A0003" w:tentative="1">
+      <w:start w:val="1"/>
+      <w:numFmt w:val="bullet"/>
+      <w:lvlText w:val="o"/>
+      <w:lvlJc w:val="left"/>
+      <w:pPr>
+        <w:ind w:left="3600" w:hanging="360"/>
+      </w:pPr>
+      <w:rPr>
+        <w:rFonts w:ascii="Courier New" w:hAnsi="Courier New" w:cs="Courier New" w:hint="default"/>
+      </w:rPr>
+    </w:lvl>
+    <w:lvl w:ilvl="5" w:tplc="0C0A0005" w:tentative="1">
+      <w:start w:val="1"/>
+      <w:numFmt w:val="bullet"/>
+      <w:lvlText w:val=""/>
+      <w:lvlJc w:val="left"/>
+      <w:pPr>
+        <w:ind w:left="4320" w:hanging="360"/>
+      </w:pPr>
+      <w:rPr>
+        <w:rFonts w:ascii="Wingdings" w:hAnsi="Wingdings" w:hint="default"/>
+      </w:rPr>
+    </w:lvl>
+    <w:lvl w:ilvl="6" w:tplc="0C0A0001" w:tentative="1">
+      <w:start w:val="1"/>
+      <w:numFmt w:val="bullet"/>
+      <w:lvlText w:val=""/>
+      <w:lvlJc w:val="left"/>
+      <w:pPr>
+        <w:ind w:left="5040" w:hanging="360"/>
+      </w:pPr>
+      <w:rPr>
+        <w:rFonts w:ascii="Symbol" w:hAnsi="Symbol" w:hint="default"/>
+      </w:rPr>
+    </w:lvl>
+    <w:lvl w:ilvl="7" w:tplc="0C0A0003" w:tentative="1">
+      <w:start w:val="1"/>
+      <w:numFmt w:val="bullet"/>
+      <w:lvlText w:val="o"/>
+      <w:lvlJc w:val="left"/>
+      <w:pPr>
+        <w:ind w:left="5760" w:hanging="360"/>
+      </w:pPr>
+      <w:rPr>
+        <w:rFonts w:ascii="Courier New" w:hAnsi="Courier New" w:cs="Courier New" w:hint="default"/>
+      </w:rPr>
+    </w:lvl>
+    <w:lvl w:ilvl="8" w:tplc="0C0A0005" w:tentative="1">
+      <w:start w:val="1"/>
+      <w:numFmt w:val="bullet"/>
+      <w:lvlText w:val=""/>
+      <w:lvlJc w:val="left"/>
+      <w:pPr>
+        <w:ind w:left="6480" w:hanging="360"/>
+      </w:pPr>
+      <w:rPr>
+        <w:rFonts w:ascii="Wingdings" w:hAnsi="Wingdings" w:hint="default"/>
+      </w:rPr>
+    </w:lvl>
+  </w:abstractNum>
+  <w:num w:numId="1">
+    <w:abstractNumId w:val="0"/>
+  </w:num>
+</w:numbering>
 </file>
 
 <file path=word/styles.xml><?xml version="1.0" encoding="utf-8"?>
@@ -379,6 +1044,22 @@
       <w:szCs w:val="16"/>
     </w:rPr>
   </w:style>
+  <w:style w:type="character" w:customStyle="1" w:styleId="hps">
+    <w:name w:val="hps"/>
+    <w:basedOn w:val="Fuentedeprrafopredeter"/>
+    <w:rsid w:val="00FB73FC"/>
+  </w:style>
+  <w:style w:type="paragraph" w:styleId="Prrafodelista">
+    <w:name w:val="List Paragraph"/>
+    <w:basedOn w:val="Normal"/>
+    <w:uiPriority w:val="34"/>
+    <w:qFormat/>
+    <w:rsid w:val="00FB73FC"/>
+    <w:pPr>
+      <w:ind w:left="720"/>
+      <w:contextualSpacing/>
+    </w:pPr>
+  </w:style>
 </w:styles>
 </file>
 
@@ -597,6 +1278,22 @@
       <w:sz w:val="16"/>
       <w:szCs w:val="16"/>
     </w:rPr>
+  </w:style>
+  <w:style w:type="character" w:customStyle="1" w:styleId="hps">
+    <w:name w:val="hps"/>
+    <w:basedOn w:val="Fuentedeprrafopredeter"/>
+    <w:rsid w:val="00FB73FC"/>
+  </w:style>
+  <w:style w:type="paragraph" w:styleId="Prrafodelista">
+    <w:name w:val="List Paragraph"/>
+    <w:basedOn w:val="Normal"/>
+    <w:uiPriority w:val="34"/>
+    <w:qFormat/>
+    <w:rsid w:val="00FB73FC"/>
+    <w:pPr>
+      <w:ind w:left="720"/>
+      <w:contextualSpacing/>
+    </w:pPr>
   </w:style>
 </w:styles>
 </file>

</xml_diff>